<commit_message>
We made bonuses for the project We added the use of triggers, so that the password will be displayed as asterisks and pressing Enter on the login screen will click the login button
</commit_message>
<xml_diff>
--- a/דוט נט תשפ_ה - דוח סיום פרויקט - למילוי על ידי הסטודנטים.docx
+++ b/דוט נט תשפ_ה - דוח סיום פרויקט - למילוי על ידי הסטודנטים.docx
@@ -1,6 +1,6 @@
 
 <file path=word/document.xml><?xml version="1.0" encoding="utf-8"?>
-<w:document xmlns:wpc="http://schemas.microsoft.com/office/word/2010/wordprocessingCanvas" xmlns:cx="http://schemas.microsoft.com/office/drawing/2014/chartex" xmlns:mc="http://schemas.openxmlformats.org/markup-compatibility/2006" xmlns:o="urn:schemas-microsoft-com:office:office" xmlns:r="http://schemas.openxmlformats.org/officeDocument/2006/relationships" xmlns:m="http://schemas.openxmlformats.org/officeDocument/2006/math" xmlns:v="urn:schemas-microsoft-com:vml" xmlns:wp14="http://schemas.microsoft.com/office/word/2010/wordprocessingDrawing" xmlns:wp="http://schemas.openxmlformats.org/drawingml/2006/wordprocessingDrawing" xmlns:w10="urn:schemas-microsoft-com:office:word" xmlns:w="http://schemas.openxmlformats.org/wordprocessingml/2006/main" xmlns:w14="http://schemas.microsoft.com/office/word/2010/wordml" xmlns:w15="http://schemas.microsoft.com/office/word/2012/wordml" xmlns:w16se="http://schemas.microsoft.com/office/word/2015/wordml/symex" xmlns:wpg="http://schemas.microsoft.com/office/word/2010/wordprocessingGroup" xmlns:wpi="http://schemas.microsoft.com/office/word/2010/wordprocessingInk" xmlns:wne="http://schemas.microsoft.com/office/word/2006/wordml" xmlns:wps="http://schemas.microsoft.com/office/word/2010/wordprocessingShape" mc:Ignorable="w14 w15 w16se wp14">
+<w:document xmlns:wpc="http://schemas.microsoft.com/office/word/2010/wordprocessingCanvas" xmlns:cx="http://schemas.microsoft.com/office/drawing/2014/chartex" xmlns:cx1="http://schemas.microsoft.com/office/drawing/2015/9/8/chartex" xmlns:cx2="http://schemas.microsoft.com/office/drawing/2015/10/21/chartex" xmlns:cx3="http://schemas.microsoft.com/office/drawing/2016/5/9/chartex" xmlns:cx4="http://schemas.microsoft.com/office/drawing/2016/5/10/chartex" xmlns:cx5="http://schemas.microsoft.com/office/drawing/2016/5/11/chartex" xmlns:cx6="http://schemas.microsoft.com/office/drawing/2016/5/12/chartex" xmlns:cx7="http://schemas.microsoft.com/office/drawing/2016/5/13/chartex" xmlns:cx8="http://schemas.microsoft.com/office/drawing/2016/5/14/chartex" xmlns:mc="http://schemas.openxmlformats.org/markup-compatibility/2006" xmlns:aink="http://schemas.microsoft.com/office/drawing/2016/ink" xmlns:am3d="http://schemas.microsoft.com/office/drawing/2017/model3d" xmlns:o="urn:schemas-microsoft-com:office:office" xmlns:oel="http://schemas.microsoft.com/office/2019/extlst" xmlns:r="http://schemas.openxmlformats.org/officeDocument/2006/relationships" xmlns:m="http://schemas.openxmlformats.org/officeDocument/2006/math" xmlns:v="urn:schemas-microsoft-com:vml" xmlns:wp14="http://schemas.microsoft.com/office/word/2010/wordprocessingDrawing" xmlns:wp="http://schemas.openxmlformats.org/drawingml/2006/wordprocessingDrawing" xmlns:w10="urn:schemas-microsoft-com:office:word" xmlns:w="http://schemas.openxmlformats.org/wordprocessingml/2006/main" xmlns:w14="http://schemas.microsoft.com/office/word/2010/wordml" xmlns:w15="http://schemas.microsoft.com/office/word/2012/wordml" xmlns:w16cex="http://schemas.microsoft.com/office/word/2018/wordml/cex" xmlns:w16cid="http://schemas.microsoft.com/office/word/2016/wordml/cid" xmlns:w16="http://schemas.microsoft.com/office/word/2018/wordml" xmlns:w16du="http://schemas.microsoft.com/office/word/2023/wordml/word16du" xmlns:w16sdtdh="http://schemas.microsoft.com/office/word/2020/wordml/sdtdatahash" xmlns:w16sdtfl="http://schemas.microsoft.com/office/word/2024/wordml/sdtformatlock" xmlns:w16se="http://schemas.microsoft.com/office/word/2015/wordml/symex" xmlns:wpg="http://schemas.microsoft.com/office/word/2010/wordprocessingGroup" xmlns:wpi="http://schemas.microsoft.com/office/word/2010/wordprocessingInk" xmlns:wne="http://schemas.microsoft.com/office/word/2006/wordml" xmlns:wps="http://schemas.microsoft.com/office/word/2010/wordprocessingShape" mc:Ignorable="w14 w15 w16se w16cid w16 w16cex w16sdtdh w16sdtfl w16du wp14">
   <w:body>
     <w:p>
       <w:pPr>
@@ -65,7 +65,6 @@
           <w:docPartUnique/>
         </w:docPartObj>
       </w:sdtPr>
-      <w:sdtEndPr/>
       <w:sdtContent>
         <w:p>
           <w:pPr>
@@ -932,13 +931,7 @@
         <w:rPr>
           <w:rtl/>
         </w:rPr>
-        <w:t>מילוי פרטים אישיים, ומידע נוסף שישמש את המרצה בז</w:t>
-      </w:r>
-      <w:r>
-        <w:rPr>
-          <w:rtl/>
-        </w:rPr>
-        <w:t>מן בדיקת הפרויקט</w:t>
+        <w:t>מילוי פרטים אישיים, ומידע נוסף שישמש את המרצה בזמן בדיקת הפרויקט</w:t>
       </w:r>
     </w:p>
     <w:p>
@@ -1143,13 +1136,7 @@
         <w:rPr>
           <w:rtl/>
         </w:rPr>
-        <w:t xml:space="preserve"> או בדרך אחרת), תוודאו שבדו"ח הפרויקט מופיעות הנחיות מפורטות איך הבודק או המרצה יוכלו</w:t>
-      </w:r>
-      <w:r>
-        <w:rPr>
-          <w:rtl/>
-        </w:rPr>
-        <w:t xml:space="preserve"> להוסיף את התוספים האלה ) ואם יש בכך צורך - הוסיפו בתיקיית ה-</w:t>
+        <w:t xml:space="preserve"> או בדרך אחרת), תוודאו שבדו"ח הפרויקט מופיעות הנחיות מפורטות איך הבודק או המרצה יוכלו להוסיף את התוספים האלה ) ואם יש בכך צורך - הוסיפו בתיקיית ה-</w:t>
       </w:r>
       <w:proofErr w:type="spellStart"/>
       <w:r>
@@ -1240,13 +1227,7 @@
         <w:rPr>
           <w:rtl/>
         </w:rPr>
-        <w:t xml:space="preserve"> בתיקייה ה</w:t>
-      </w:r>
-      <w:r>
-        <w:rPr>
-          <w:rtl/>
-        </w:rPr>
-        <w:t>ראשית של הפרויקט (בתיקיית ה-</w:t>
+        <w:t xml:space="preserve"> בתיקייה הראשית של הפרויקט (בתיקיית ה-</w:t>
       </w:r>
       <w:proofErr w:type="spellStart"/>
       <w:r>
@@ -1326,14 +1307,7 @@
           <w:b/>
           <w:rtl/>
         </w:rPr>
-        <w:t>נ.ב.2 הקפידו לשים בתיקייה הנ"ל את הקובץ הפיזי ש</w:t>
-      </w:r>
-      <w:r>
-        <w:rPr>
-          <w:b/>
-          <w:rtl/>
-        </w:rPr>
-        <w:t xml:space="preserve">ל דו"ח הפרויקט (הוספה </w:t>
+        <w:t xml:space="preserve">נ.ב.2 הקפידו לשים בתיקייה הנ"ל את הקובץ הפיזי של דו"ח הפרויקט (הוספה </w:t>
       </w:r>
       <w:proofErr w:type="spellStart"/>
       <w:r>
@@ -1743,13 +1717,7 @@
         <w:rPr>
           <w:rtl/>
         </w:rPr>
-        <w:t xml:space="preserve">ציינו את רשימת שמות המשתמש </w:t>
-      </w:r>
-      <w:r>
-        <w:rPr>
-          <w:rtl/>
-        </w:rPr>
-        <w:t>והסיסמאות המתאימות. וכן את סוג המשתמש (מנהל/משתמש פשוט). אין צורך לציין את כל הרשימה אלא 2-3 (בתוכם לפחות מנהל אחד ומשתמש פשוט אחד).</w:t>
+        <w:t>ציינו את רשימת שמות המשתמש והסיסמאות המתאימות. וכן את סוג המשתמש (מנהל/משתמש פשוט). אין צורך לציין את כל הרשימה אלא 2-3 (בתוכם לפחות מנהל אחד ומשתמש פשוט אחד).</w:t>
       </w:r>
     </w:p>
     <w:tbl>
@@ -3218,13 +3186,7 @@
         <w:rPr>
           <w:rtl/>
         </w:rPr>
-        <w:t xml:space="preserve">ציינו כל תוספת שהוספתם לפרויקט, פרטו היכן היא </w:t>
-      </w:r>
-      <w:r>
-        <w:rPr>
-          <w:rtl/>
-        </w:rPr>
-        <w:t>מופיעה, ומה הניקוד שהוצע לה במסמך התוספות הרשמי של הפרויקט. כזכור, רשימת התוספות נמצאת במסמך התוספות הרשמי של הפרויקט:</w:t>
+        <w:t>ציינו כל תוספת שהוספתם לפרויקט, פרטו היכן היא מופיעה, ומה הניקוד שהוצע לה במסמך התוספות הרשמי של הפרויקט. כזכור, רשימת התוספות נמצאת במסמך התוספות הרשמי של הפרויקט:</w:t>
       </w:r>
     </w:p>
     <w:p>
@@ -3243,16 +3205,7 @@
             <w:rtl/>
             <w:lang w:bidi="he"/>
           </w:rPr>
-          <w:t>https://docs.googl</w:t>
-        </w:r>
-        <w:r>
-          <w:rPr>
-            <w:color w:val="1155CC"/>
-            <w:u w:val="single"/>
-            <w:rtl/>
-            <w:lang w:bidi="he"/>
-          </w:rPr>
-          <w:t>e.com/document/d/1vCAIw-V7tRrr61wkLBK6h9jWdGBZnGDuauhZriAAWjQ/edit?usp=</w:t>
+          <w:t>https://docs.google.com/document/d/1vCAIw-V7tRrr61wkLBK6h9jWdGBZnGDuauhZriAAWjQ/edit?usp=</w:t>
         </w:r>
       </w:hyperlink>
       <w:hyperlink r:id="rId8">
@@ -3433,16 +3386,7 @@
                 <w:szCs w:val="24"/>
                 <w:rtl/>
               </w:rPr>
-              <w:t xml:space="preserve">סוג </w:t>
-            </w:r>
-            <w:r>
-              <w:rPr>
-                <w:b/>
-                <w:sz w:val="24"/>
-                <w:szCs w:val="24"/>
-                <w:rtl/>
-              </w:rPr>
-              <w:t>התוספת</w:t>
+              <w:t>סוג התוספת</w:t>
             </w:r>
           </w:p>
           <w:p>
@@ -5212,9 +5156,34 @@
               <w:jc w:val="left"/>
               <w:rPr>
                 <w:rtl/>
-                <w:lang w:bidi="he"/>
-              </w:rPr>
-            </w:pPr>
+              </w:rPr>
+            </w:pPr>
+            <w:r>
+              <w:rPr>
+                <w:rtl/>
+              </w:rPr>
+              <w:t>לחיצה על מקש ה</w:t>
+            </w:r>
+            <w:r>
+              <w:rPr>
+                <w:lang w:bidi="he"/>
+              </w:rPr>
+              <w:t xml:space="preserve"> ENTER </w:t>
+            </w:r>
+            <w:r>
+              <w:rPr>
+                <w:rtl/>
+              </w:rPr>
+              <w:t xml:space="preserve">היא כמו לחיצה על כפתור </w:t>
+            </w:r>
+            <w:proofErr w:type="spellStart"/>
+            <w:r>
+              <w:rPr>
+                <w:rtl/>
+              </w:rPr>
+              <w:t>מסויים</w:t>
+            </w:r>
+            <w:proofErr w:type="spellEnd"/>
           </w:p>
         </w:tc>
         <w:tc>
@@ -5238,56 +5207,33 @@
               <w:spacing w:before="0" w:after="0"/>
               <w:jc w:val="left"/>
               <w:rPr>
-                <w:rtl/>
-                <w:lang w:bidi="he"/>
-              </w:rPr>
-            </w:pPr>
-            <w:r>
-              <w:rPr>
-                <w:rFonts w:hint="cs"/>
-                <w:rtl/>
-                <w:lang w:bidi="he"/>
-              </w:rPr>
-              <w:t xml:space="preserve">המרצה אישרה לנו להגיע להגנה בלי כל התוספות אז התוספות </w:t>
-            </w:r>
+                <w:rFonts w:hint="cs"/>
+                <w:rtl/>
+                <w:lang w:val="en-US"/>
+              </w:rPr>
+            </w:pPr>
             <w:proofErr w:type="spellStart"/>
             <w:r>
               <w:rPr>
-                <w:rFonts w:hint="cs"/>
-                <w:rtl/>
-                <w:lang w:bidi="he"/>
-              </w:rPr>
-              <w:t>הנל</w:t>
+                <w:lang w:val="en-US" w:bidi="he"/>
+              </w:rPr>
+              <w:t>LogInWindow.cs</w:t>
             </w:r>
             <w:proofErr w:type="spellEnd"/>
             <w:r>
               <w:rPr>
-                <w:rFonts w:hint="cs"/>
-                <w:rtl/>
-                <w:lang w:bidi="he"/>
-              </w:rPr>
-              <w:t xml:space="preserve"> אינן כל </w:t>
-            </w:r>
-            <w:proofErr w:type="spellStart"/>
-            <w:r>
-              <w:rPr>
-                <w:rFonts w:hint="cs"/>
-                <w:rtl/>
-                <w:lang w:bidi="he"/>
-              </w:rPr>
-              <w:t>התןוספות</w:t>
-            </w:r>
-            <w:proofErr w:type="spellEnd"/>
-            <w:r>
-              <w:rPr>
-                <w:rFonts w:hint="cs"/>
-                <w:rtl/>
-                <w:lang w:bidi="he"/>
-              </w:rPr>
-              <w:t xml:space="preserve"> שלנו בפרוייקט</w:t>
-            </w:r>
-            <w:bookmarkStart w:id="8" w:name="_GoBack"/>
-            <w:bookmarkEnd w:id="8"/>
+                <w:lang w:val="en-US" w:bidi="he"/>
+              </w:rPr>
+              <w:t>-</w:t>
+            </w:r>
+            <w:r>
+              <w:rPr>
+                <w:rFonts w:hint="cs"/>
+                <w:rtl/>
+                <w:lang w:val="en-US"/>
+              </w:rPr>
+              <w:t xml:space="preserve"> שורות 69-84</w:t>
+            </w:r>
           </w:p>
         </w:tc>
         <w:tc>
@@ -5315,6 +5261,14 @@
                 <w:lang w:bidi="he"/>
               </w:rPr>
             </w:pPr>
+            <w:r>
+              <w:rPr>
+                <w:rFonts w:hint="cs"/>
+                <w:rtl/>
+                <w:lang w:bidi="he"/>
+              </w:rPr>
+              <w:t>סטודנטים</w:t>
+            </w:r>
           </w:p>
         </w:tc>
         <w:tc>
@@ -5342,6 +5296,14 @@
                 <w:lang w:bidi="he"/>
               </w:rPr>
             </w:pPr>
+            <w:r>
+              <w:rPr>
+                <w:rFonts w:hint="cs"/>
+                <w:rtl/>
+                <w:lang w:bidi="he"/>
+              </w:rPr>
+              <w:t>1</w:t>
+            </w:r>
           </w:p>
         </w:tc>
       </w:tr>
@@ -5371,9 +5333,14 @@
               <w:jc w:val="left"/>
               <w:rPr>
                 <w:rtl/>
-                <w:lang w:bidi="he"/>
-              </w:rPr>
-            </w:pPr>
+              </w:rPr>
+            </w:pPr>
+            <w:r>
+              <w:rPr>
+                <w:rtl/>
+              </w:rPr>
+              <w:t>בהזנת הסיסמא דרך המסך - הסיסמא לא מוצגת אלא מופיעות כוכביות</w:t>
+            </w:r>
           </w:p>
         </w:tc>
         <w:tc>
@@ -5397,10 +5364,40 @@
               <w:spacing w:before="0" w:after="0"/>
               <w:jc w:val="left"/>
               <w:rPr>
-                <w:rtl/>
-                <w:lang w:bidi="he"/>
-              </w:rPr>
-            </w:pPr>
+                <w:rFonts w:hint="cs"/>
+                <w:rtl/>
+              </w:rPr>
+            </w:pPr>
+            <w:proofErr w:type="spellStart"/>
+            <w:r>
+              <w:rPr>
+                <w:lang w:val="en-US" w:bidi="he"/>
+              </w:rPr>
+              <w:t>LogInWindow.cs</w:t>
+            </w:r>
+            <w:proofErr w:type="spellEnd"/>
+            <w:r>
+              <w:rPr>
+                <w:lang w:val="en-US" w:bidi="he"/>
+              </w:rPr>
+              <w:t>-</w:t>
+            </w:r>
+            <w:r>
+              <w:rPr>
+                <w:rFonts w:hint="cs"/>
+                <w:rtl/>
+                <w:lang w:val="en-US"/>
+              </w:rPr>
+              <w:t xml:space="preserve"> שורות </w:t>
+            </w:r>
+            <w:r>
+              <w:rPr>
+                <w:rFonts w:hint="cs"/>
+                <w:rtl/>
+                <w:lang w:val="en-US"/>
+              </w:rPr>
+              <w:t>61-67</w:t>
+            </w:r>
           </w:p>
         </w:tc>
         <w:tc>
@@ -5428,6 +5425,14 @@
                 <w:lang w:bidi="he"/>
               </w:rPr>
             </w:pPr>
+            <w:r>
+              <w:rPr>
+                <w:rFonts w:hint="cs"/>
+                <w:rtl/>
+                <w:lang w:bidi="he"/>
+              </w:rPr>
+              <w:t>סטודנטים</w:t>
+            </w:r>
           </w:p>
         </w:tc>
         <w:tc>
@@ -5455,6 +5460,14 @@
                 <w:lang w:bidi="he"/>
               </w:rPr>
             </w:pPr>
+            <w:r>
+              <w:rPr>
+                <w:rFonts w:hint="cs"/>
+                <w:rtl/>
+                <w:lang w:bidi="he"/>
+              </w:rPr>
+              <w:t>1</w:t>
+            </w:r>
           </w:p>
         </w:tc>
       </w:tr>
@@ -5480,11 +5493,26 @@
           </w:tcPr>
           <w:p>
             <w:pPr>
+              <w:jc w:val="left"/>
+              <w:rPr>
+                <w:rFonts w:hint="cs"/>
+                <w:rtl/>
+              </w:rPr>
+            </w:pPr>
+            <w:r>
+              <w:rPr>
+                <w:rFonts w:hint="cs"/>
+                <w:rtl/>
+              </w:rPr>
+              <w:t>מולטי טריגר</w:t>
+            </w:r>
+          </w:p>
+          <w:p>
+            <w:pPr>
               <w:spacing w:before="0" w:after="0"/>
               <w:jc w:val="left"/>
               <w:rPr>
                 <w:rtl/>
-                <w:lang w:bidi="he"/>
               </w:rPr>
             </w:pPr>
           </w:p>
@@ -5510,10 +5538,39 @@
               <w:spacing w:before="0" w:after="0"/>
               <w:jc w:val="left"/>
               <w:rPr>
-                <w:rtl/>
-                <w:lang w:bidi="he"/>
-              </w:rPr>
-            </w:pPr>
+                <w:lang w:val="en-US"/>
+              </w:rPr>
+            </w:pPr>
+            <w:proofErr w:type="spellStart"/>
+            <w:r>
+              <w:rPr>
+                <w:lang w:val="en-US"/>
+              </w:rPr>
+              <w:t>MainWindow</w:t>
+            </w:r>
+            <w:proofErr w:type="spellEnd"/>
+            <w:r>
+              <w:rPr>
+                <w:lang w:val="en-US"/>
+              </w:rPr>
+              <w:t>-</w:t>
+            </w:r>
+            <w:r>
+              <w:rPr>
+                <w:rFonts w:hint="cs"/>
+                <w:rtl/>
+                <w:lang w:val="en-US"/>
+              </w:rPr>
+              <w:t xml:space="preserve"> בכפתור </w:t>
+            </w:r>
+            <w:proofErr w:type="spellStart"/>
+            <w:r>
+              <w:rPr>
+                <w:lang w:val="en-US"/>
+              </w:rPr>
+              <w:t>handelVolunteer</w:t>
+            </w:r>
+            <w:proofErr w:type="spellEnd"/>
           </w:p>
         </w:tc>
         <w:tc>
@@ -5537,10 +5594,17 @@
               <w:spacing w:before="0" w:after="0"/>
               <w:jc w:val="left"/>
               <w:rPr>
-                <w:rtl/>
-                <w:lang w:bidi="he"/>
-              </w:rPr>
-            </w:pPr>
+                <w:rFonts w:hint="cs"/>
+                <w:rtl/>
+              </w:rPr>
+            </w:pPr>
+            <w:r>
+              <w:rPr>
+                <w:rFonts w:hint="cs"/>
+                <w:rtl/>
+              </w:rPr>
+              <w:t>מרצים</w:t>
+            </w:r>
           </w:p>
         </w:tc>
         <w:tc>
@@ -5564,10 +5628,647 @@
               <w:spacing w:before="0" w:after="0"/>
               <w:jc w:val="left"/>
               <w:rPr>
-                <w:rtl/>
-                <w:lang w:bidi="he"/>
-              </w:rPr>
-            </w:pPr>
+                <w:rFonts w:hint="cs"/>
+                <w:rtl/>
+                <w:lang w:bidi="he"/>
+              </w:rPr>
+            </w:pPr>
+            <w:r>
+              <w:rPr>
+                <w:rFonts w:hint="cs"/>
+                <w:rtl/>
+                <w:lang w:bidi="he"/>
+              </w:rPr>
+              <w:t>1</w:t>
+            </w:r>
+          </w:p>
+        </w:tc>
+      </w:tr>
+      <w:tr>
+        <w:trPr>
+          <w:trHeight w:val="285"/>
+        </w:trPr>
+        <w:tc>
+          <w:tcPr>
+            <w:tcW w:w="1755" w:type="dxa"/>
+            <w:tcBorders>
+              <w:top w:val="nil"/>
+              <w:left w:val="single" w:sz="5" w:space="0" w:color="000000"/>
+              <w:bottom w:val="single" w:sz="5" w:space="0" w:color="000000"/>
+              <w:right w:val="single" w:sz="5" w:space="0" w:color="000000"/>
+            </w:tcBorders>
+            <w:tcMar>
+              <w:top w:w="0" w:type="dxa"/>
+              <w:left w:w="100" w:type="dxa"/>
+              <w:bottom w:w="0" w:type="dxa"/>
+              <w:right w:w="100" w:type="dxa"/>
+            </w:tcMar>
+          </w:tcPr>
+          <w:p>
+            <w:pPr>
+              <w:jc w:val="left"/>
+              <w:rPr>
+                <w:rtl/>
+              </w:rPr>
+            </w:pPr>
+            <w:proofErr w:type="spellStart"/>
+            <w:r>
+              <w:t>DataTrigger</w:t>
+            </w:r>
+            <w:proofErr w:type="spellEnd"/>
+          </w:p>
+        </w:tc>
+        <w:tc>
+          <w:tcPr>
+            <w:tcW w:w="3270" w:type="dxa"/>
+            <w:tcBorders>
+              <w:top w:val="nil"/>
+              <w:left w:val="single" w:sz="5" w:space="0" w:color="000000"/>
+              <w:bottom w:val="single" w:sz="5" w:space="0" w:color="000000"/>
+              <w:right w:val="nil"/>
+            </w:tcBorders>
+            <w:tcMar>
+              <w:top w:w="0" w:type="dxa"/>
+              <w:left w:w="100" w:type="dxa"/>
+              <w:bottom w:w="0" w:type="dxa"/>
+              <w:right w:w="100" w:type="dxa"/>
+            </w:tcMar>
+          </w:tcPr>
+          <w:p>
+            <w:pPr>
+              <w:spacing w:before="0" w:after="0"/>
+              <w:jc w:val="left"/>
+              <w:rPr>
+                <w:rFonts w:hint="cs"/>
+                <w:rtl/>
+                <w:lang w:val="en-US"/>
+              </w:rPr>
+            </w:pPr>
+            <w:proofErr w:type="spellStart"/>
+            <w:r>
+              <w:t>ComboBox</w:t>
+            </w:r>
+            <w:proofErr w:type="spellEnd"/>
+            <w:r>
+              <w:t xml:space="preserve"> </w:t>
+            </w:r>
+            <w:r>
+              <w:rPr>
+                <w:rtl/>
+                <w:lang w:val="en-US"/>
+              </w:rPr>
+              <w:t>של סטטוס הקריאה</w:t>
+            </w:r>
+          </w:p>
+        </w:tc>
+        <w:tc>
+          <w:tcPr>
+            <w:tcW w:w="3375" w:type="dxa"/>
+            <w:tcBorders>
+              <w:top w:val="nil"/>
+              <w:left w:val="single" w:sz="5" w:space="0" w:color="000000"/>
+              <w:bottom w:val="single" w:sz="5" w:space="0" w:color="000000"/>
+              <w:right w:val="nil"/>
+            </w:tcBorders>
+            <w:tcMar>
+              <w:top w:w="0" w:type="dxa"/>
+              <w:left w:w="100" w:type="dxa"/>
+              <w:bottom w:w="0" w:type="dxa"/>
+              <w:right w:w="100" w:type="dxa"/>
+            </w:tcMar>
+          </w:tcPr>
+          <w:p>
+            <w:pPr>
+              <w:spacing w:before="0" w:after="0"/>
+              <w:jc w:val="left"/>
+              <w:rPr>
+                <w:rFonts w:hint="cs"/>
+                <w:rtl/>
+                <w:lang w:bidi="he"/>
+              </w:rPr>
+            </w:pPr>
+            <w:r>
+              <w:rPr>
+                <w:rFonts w:hint="cs"/>
+                <w:rtl/>
+                <w:lang w:bidi="he"/>
+              </w:rPr>
+              <w:t>מרצים</w:t>
+            </w:r>
+          </w:p>
+        </w:tc>
+        <w:tc>
+          <w:tcPr>
+            <w:tcW w:w="1800" w:type="dxa"/>
+            <w:tcBorders>
+              <w:top w:val="nil"/>
+              <w:left w:val="single" w:sz="5" w:space="0" w:color="000000"/>
+              <w:bottom w:val="single" w:sz="5" w:space="0" w:color="000000"/>
+              <w:right w:val="nil"/>
+            </w:tcBorders>
+            <w:tcMar>
+              <w:top w:w="0" w:type="dxa"/>
+              <w:left w:w="100" w:type="dxa"/>
+              <w:bottom w:w="0" w:type="dxa"/>
+              <w:right w:w="100" w:type="dxa"/>
+            </w:tcMar>
+          </w:tcPr>
+          <w:p>
+            <w:pPr>
+              <w:spacing w:before="0" w:after="0"/>
+              <w:jc w:val="left"/>
+              <w:rPr>
+                <w:rFonts w:hint="cs"/>
+                <w:rtl/>
+                <w:lang w:bidi="he"/>
+              </w:rPr>
+            </w:pPr>
+            <w:r>
+              <w:rPr>
+                <w:rFonts w:hint="cs"/>
+                <w:rtl/>
+                <w:lang w:bidi="he"/>
+              </w:rPr>
+              <w:t>1</w:t>
+            </w:r>
+          </w:p>
+        </w:tc>
+      </w:tr>
+      <w:tr>
+        <w:trPr>
+          <w:trHeight w:val="285"/>
+        </w:trPr>
+        <w:tc>
+          <w:tcPr>
+            <w:tcW w:w="1755" w:type="dxa"/>
+            <w:tcBorders>
+              <w:top w:val="nil"/>
+              <w:left w:val="single" w:sz="5" w:space="0" w:color="000000"/>
+              <w:bottom w:val="single" w:sz="5" w:space="0" w:color="000000"/>
+              <w:right w:val="single" w:sz="5" w:space="0" w:color="000000"/>
+            </w:tcBorders>
+            <w:tcMar>
+              <w:top w:w="0" w:type="dxa"/>
+              <w:left w:w="100" w:type="dxa"/>
+              <w:bottom w:w="0" w:type="dxa"/>
+              <w:right w:w="100" w:type="dxa"/>
+            </w:tcMar>
+          </w:tcPr>
+          <w:p>
+            <w:pPr>
+              <w:jc w:val="left"/>
+            </w:pPr>
+            <w:r>
+              <w:rPr>
+                <w:rFonts w:hint="cs"/>
+                <w:rtl/>
+              </w:rPr>
+              <w:t>טריגר תכונות</w:t>
+            </w:r>
+          </w:p>
+        </w:tc>
+        <w:tc>
+          <w:tcPr>
+            <w:tcW w:w="3270" w:type="dxa"/>
+            <w:tcBorders>
+              <w:top w:val="nil"/>
+              <w:left w:val="single" w:sz="5" w:space="0" w:color="000000"/>
+              <w:bottom w:val="single" w:sz="5" w:space="0" w:color="000000"/>
+              <w:right w:val="nil"/>
+            </w:tcBorders>
+            <w:tcMar>
+              <w:top w:w="0" w:type="dxa"/>
+              <w:left w:w="100" w:type="dxa"/>
+              <w:bottom w:w="0" w:type="dxa"/>
+              <w:right w:w="100" w:type="dxa"/>
+            </w:tcMar>
+          </w:tcPr>
+          <w:p>
+            <w:pPr>
+              <w:spacing w:before="0" w:after="0"/>
+              <w:jc w:val="left"/>
+              <w:rPr>
+                <w:rFonts w:hint="cs"/>
+                <w:rtl/>
+                <w:lang w:val="en-US"/>
+              </w:rPr>
+            </w:pPr>
+            <w:proofErr w:type="spellStart"/>
+            <w:r>
+              <w:rPr>
+                <w:lang w:val="en-US"/>
+              </w:rPr>
+              <w:t>MainWindow</w:t>
+            </w:r>
+            <w:proofErr w:type="spellEnd"/>
+            <w:r>
+              <w:rPr>
+                <w:rFonts w:hint="cs"/>
+                <w:rtl/>
+                <w:lang w:val="en-US"/>
+              </w:rPr>
+              <w:t xml:space="preserve"> בשעון המערכת</w:t>
+            </w:r>
+          </w:p>
+        </w:tc>
+        <w:tc>
+          <w:tcPr>
+            <w:tcW w:w="3375" w:type="dxa"/>
+            <w:tcBorders>
+              <w:top w:val="nil"/>
+              <w:left w:val="single" w:sz="5" w:space="0" w:color="000000"/>
+              <w:bottom w:val="single" w:sz="5" w:space="0" w:color="000000"/>
+              <w:right w:val="nil"/>
+            </w:tcBorders>
+            <w:tcMar>
+              <w:top w:w="0" w:type="dxa"/>
+              <w:left w:w="100" w:type="dxa"/>
+              <w:bottom w:w="0" w:type="dxa"/>
+              <w:right w:w="100" w:type="dxa"/>
+            </w:tcMar>
+          </w:tcPr>
+          <w:p>
+            <w:pPr>
+              <w:spacing w:before="0" w:after="0"/>
+              <w:jc w:val="left"/>
+              <w:rPr>
+                <w:rFonts w:hint="cs"/>
+                <w:rtl/>
+                <w:lang w:bidi="he"/>
+              </w:rPr>
+            </w:pPr>
+            <w:r>
+              <w:rPr>
+                <w:rFonts w:hint="cs"/>
+                <w:rtl/>
+                <w:lang w:bidi="he"/>
+              </w:rPr>
+              <w:t xml:space="preserve">מרצים </w:t>
+            </w:r>
+          </w:p>
+        </w:tc>
+        <w:tc>
+          <w:tcPr>
+            <w:tcW w:w="1800" w:type="dxa"/>
+            <w:tcBorders>
+              <w:top w:val="nil"/>
+              <w:left w:val="single" w:sz="5" w:space="0" w:color="000000"/>
+              <w:bottom w:val="single" w:sz="5" w:space="0" w:color="000000"/>
+              <w:right w:val="nil"/>
+            </w:tcBorders>
+            <w:tcMar>
+              <w:top w:w="0" w:type="dxa"/>
+              <w:left w:w="100" w:type="dxa"/>
+              <w:bottom w:w="0" w:type="dxa"/>
+              <w:right w:w="100" w:type="dxa"/>
+            </w:tcMar>
+          </w:tcPr>
+          <w:p>
+            <w:pPr>
+              <w:spacing w:before="0" w:after="0"/>
+              <w:jc w:val="left"/>
+              <w:rPr>
+                <w:rFonts w:hint="cs"/>
+                <w:rtl/>
+                <w:lang w:bidi="he"/>
+              </w:rPr>
+            </w:pPr>
+            <w:r>
+              <w:rPr>
+                <w:rFonts w:hint="cs"/>
+                <w:rtl/>
+                <w:lang w:bidi="he"/>
+              </w:rPr>
+              <w:t>1</w:t>
+            </w:r>
+          </w:p>
+        </w:tc>
+      </w:tr>
+      <w:tr>
+        <w:trPr>
+          <w:trHeight w:val="285"/>
+        </w:trPr>
+        <w:tc>
+          <w:tcPr>
+            <w:tcW w:w="1755" w:type="dxa"/>
+            <w:tcBorders>
+              <w:top w:val="nil"/>
+              <w:left w:val="single" w:sz="5" w:space="0" w:color="000000"/>
+              <w:bottom w:val="single" w:sz="5" w:space="0" w:color="000000"/>
+              <w:right w:val="single" w:sz="5" w:space="0" w:color="000000"/>
+            </w:tcBorders>
+            <w:tcMar>
+              <w:top w:w="0" w:type="dxa"/>
+              <w:left w:w="100" w:type="dxa"/>
+              <w:bottom w:w="0" w:type="dxa"/>
+              <w:right w:w="100" w:type="dxa"/>
+            </w:tcMar>
+          </w:tcPr>
+          <w:p>
+            <w:pPr>
+              <w:spacing w:before="0" w:after="0"/>
+              <w:jc w:val="left"/>
+              <w:rPr>
+                <w:rFonts w:hint="cs"/>
+                <w:rtl/>
+              </w:rPr>
+            </w:pPr>
+            <w:r>
+              <w:rPr>
+                <w:rtl/>
+              </w:rPr>
+              <w:t>טריגר אירועים (</w:t>
+            </w:r>
+            <w:proofErr w:type="spellStart"/>
+            <w:r>
+              <w:t>Event</w:t>
+            </w:r>
+            <w:proofErr w:type="spellEnd"/>
+            <w:r>
+              <w:t xml:space="preserve"> </w:t>
+            </w:r>
+            <w:proofErr w:type="spellStart"/>
+            <w:r>
+              <w:t>Trigger</w:t>
+            </w:r>
+            <w:proofErr w:type="spellEnd"/>
+            <w:r>
+              <w:rPr>
+                <w:rtl/>
+              </w:rPr>
+              <w:t>)</w:t>
+            </w:r>
+          </w:p>
+        </w:tc>
+        <w:tc>
+          <w:tcPr>
+            <w:tcW w:w="3270" w:type="dxa"/>
+            <w:tcBorders>
+              <w:top w:val="nil"/>
+              <w:left w:val="single" w:sz="5" w:space="0" w:color="000000"/>
+              <w:bottom w:val="single" w:sz="5" w:space="0" w:color="000000"/>
+              <w:right w:val="nil"/>
+            </w:tcBorders>
+            <w:tcMar>
+              <w:top w:w="0" w:type="dxa"/>
+              <w:left w:w="100" w:type="dxa"/>
+              <w:bottom w:w="0" w:type="dxa"/>
+              <w:right w:w="100" w:type="dxa"/>
+            </w:tcMar>
+          </w:tcPr>
+          <w:p>
+            <w:pPr>
+              <w:spacing w:before="0" w:after="0"/>
+              <w:jc w:val="left"/>
+              <w:rPr>
+                <w:rFonts w:hint="cs"/>
+                <w:rtl/>
+                <w:lang w:val="en-US"/>
+              </w:rPr>
+            </w:pPr>
+            <w:proofErr w:type="spellStart"/>
+            <w:r>
+              <w:rPr>
+                <w:lang w:val="en-US" w:bidi="he"/>
+              </w:rPr>
+              <w:t>VolunteerMainWindow</w:t>
+            </w:r>
+            <w:proofErr w:type="spellEnd"/>
+            <w:r>
+              <w:rPr>
+                <w:lang w:val="en-US" w:bidi="he"/>
+              </w:rPr>
+              <w:t xml:space="preserve"> </w:t>
+            </w:r>
+            <w:r>
+              <w:rPr>
+                <w:rFonts w:hint="cs"/>
+                <w:rtl/>
+                <w:lang w:val="en-US"/>
+              </w:rPr>
+              <w:t>בכפתור היסטורית קריאות</w:t>
+            </w:r>
+          </w:p>
+        </w:tc>
+        <w:tc>
+          <w:tcPr>
+            <w:tcW w:w="3375" w:type="dxa"/>
+            <w:tcBorders>
+              <w:top w:val="nil"/>
+              <w:left w:val="single" w:sz="5" w:space="0" w:color="000000"/>
+              <w:bottom w:val="single" w:sz="5" w:space="0" w:color="000000"/>
+              <w:right w:val="nil"/>
+            </w:tcBorders>
+            <w:tcMar>
+              <w:top w:w="0" w:type="dxa"/>
+              <w:left w:w="100" w:type="dxa"/>
+              <w:bottom w:w="0" w:type="dxa"/>
+              <w:right w:w="100" w:type="dxa"/>
+            </w:tcMar>
+          </w:tcPr>
+          <w:p>
+            <w:pPr>
+              <w:spacing w:before="0" w:after="0"/>
+              <w:jc w:val="left"/>
+              <w:rPr>
+                <w:rFonts w:hint="cs"/>
+                <w:rtl/>
+                <w:lang w:bidi="he"/>
+              </w:rPr>
+            </w:pPr>
+            <w:r>
+              <w:rPr>
+                <w:rFonts w:hint="cs"/>
+                <w:rtl/>
+                <w:lang w:bidi="he"/>
+              </w:rPr>
+              <w:t>מרצים</w:t>
+            </w:r>
+          </w:p>
+        </w:tc>
+        <w:tc>
+          <w:tcPr>
+            <w:tcW w:w="1800" w:type="dxa"/>
+            <w:tcBorders>
+              <w:top w:val="nil"/>
+              <w:left w:val="single" w:sz="5" w:space="0" w:color="000000"/>
+              <w:bottom w:val="single" w:sz="5" w:space="0" w:color="000000"/>
+              <w:right w:val="nil"/>
+            </w:tcBorders>
+            <w:tcMar>
+              <w:top w:w="0" w:type="dxa"/>
+              <w:left w:w="100" w:type="dxa"/>
+              <w:bottom w:w="0" w:type="dxa"/>
+              <w:right w:w="100" w:type="dxa"/>
+            </w:tcMar>
+          </w:tcPr>
+          <w:p>
+            <w:pPr>
+              <w:spacing w:before="0" w:after="0"/>
+              <w:jc w:val="left"/>
+              <w:rPr>
+                <w:rFonts w:hint="cs"/>
+                <w:rtl/>
+                <w:lang w:val="en-US"/>
+              </w:rPr>
+            </w:pPr>
+            <w:r>
+              <w:rPr>
+                <w:rFonts w:hint="cs"/>
+                <w:rtl/>
+                <w:lang w:bidi="he"/>
+              </w:rPr>
+              <w:t>1</w:t>
+            </w:r>
+          </w:p>
+        </w:tc>
+      </w:tr>
+      <w:tr>
+        <w:trPr>
+          <w:trHeight w:val="285"/>
+        </w:trPr>
+        <w:tc>
+          <w:tcPr>
+            <w:tcW w:w="1755" w:type="dxa"/>
+            <w:tcBorders>
+              <w:top w:val="nil"/>
+              <w:left w:val="single" w:sz="5" w:space="0" w:color="000000"/>
+              <w:bottom w:val="single" w:sz="5" w:space="0" w:color="000000"/>
+              <w:right w:val="single" w:sz="5" w:space="0" w:color="000000"/>
+            </w:tcBorders>
+            <w:tcMar>
+              <w:top w:w="0" w:type="dxa"/>
+              <w:left w:w="100" w:type="dxa"/>
+              <w:bottom w:w="0" w:type="dxa"/>
+              <w:right w:w="100" w:type="dxa"/>
+            </w:tcMar>
+          </w:tcPr>
+          <w:p>
+            <w:pPr>
+              <w:spacing w:before="0" w:after="0"/>
+              <w:jc w:val="left"/>
+              <w:rPr>
+                <w:rtl/>
+              </w:rPr>
+            </w:pPr>
+            <w:r>
+              <w:rPr>
+                <w:rtl/>
+              </w:rPr>
+              <w:t>במסך ניהול קריאות - לקבץ רשימת קריאות לפי סוג קריאה ו-\או לפי סטטוס</w:t>
+            </w:r>
+          </w:p>
+        </w:tc>
+        <w:tc>
+          <w:tcPr>
+            <w:tcW w:w="3270" w:type="dxa"/>
+            <w:tcBorders>
+              <w:top w:val="nil"/>
+              <w:left w:val="single" w:sz="5" w:space="0" w:color="000000"/>
+              <w:bottom w:val="single" w:sz="5" w:space="0" w:color="000000"/>
+              <w:right w:val="nil"/>
+            </w:tcBorders>
+            <w:tcMar>
+              <w:top w:w="0" w:type="dxa"/>
+              <w:left w:w="100" w:type="dxa"/>
+              <w:bottom w:w="0" w:type="dxa"/>
+              <w:right w:w="100" w:type="dxa"/>
+            </w:tcMar>
+          </w:tcPr>
+          <w:p>
+            <w:pPr>
+              <w:spacing w:before="0" w:after="0"/>
+              <w:jc w:val="left"/>
+              <w:rPr>
+                <w:lang w:val="en-US" w:bidi="he"/>
+              </w:rPr>
+            </w:pPr>
+            <w:proofErr w:type="spellStart"/>
+            <w:r>
+              <w:rPr>
+                <w:lang w:val="en-US" w:bidi="he"/>
+              </w:rPr>
+              <w:t>CallListWindow</w:t>
+            </w:r>
+            <w:proofErr w:type="spellEnd"/>
+            <w:r>
+              <w:rPr>
+                <w:rFonts w:hint="cs"/>
+                <w:rtl/>
+                <w:lang w:bidi="he"/>
+              </w:rPr>
+              <w:t>- שורות 47-114</w:t>
+            </w:r>
+          </w:p>
+        </w:tc>
+        <w:tc>
+          <w:tcPr>
+            <w:tcW w:w="3375" w:type="dxa"/>
+            <w:tcBorders>
+              <w:top w:val="nil"/>
+              <w:left w:val="single" w:sz="5" w:space="0" w:color="000000"/>
+              <w:bottom w:val="single" w:sz="5" w:space="0" w:color="000000"/>
+              <w:right w:val="nil"/>
+            </w:tcBorders>
+            <w:tcMar>
+              <w:top w:w="0" w:type="dxa"/>
+              <w:left w:w="100" w:type="dxa"/>
+              <w:bottom w:w="0" w:type="dxa"/>
+              <w:right w:w="100" w:type="dxa"/>
+            </w:tcMar>
+          </w:tcPr>
+          <w:p>
+            <w:pPr>
+              <w:spacing w:before="0" w:after="0"/>
+              <w:jc w:val="left"/>
+              <w:rPr>
+                <w:rtl/>
+                <w:lang w:bidi="he"/>
+              </w:rPr>
+            </w:pPr>
+            <w:r>
+              <w:rPr>
+                <w:rFonts w:hint="cs"/>
+                <w:rtl/>
+                <w:lang w:bidi="he"/>
+              </w:rPr>
+              <w:t>מרצים</w:t>
+            </w:r>
+          </w:p>
+        </w:tc>
+        <w:tc>
+          <w:tcPr>
+            <w:tcW w:w="1800" w:type="dxa"/>
+            <w:tcBorders>
+              <w:top w:val="nil"/>
+              <w:left w:val="single" w:sz="5" w:space="0" w:color="000000"/>
+              <w:bottom w:val="single" w:sz="5" w:space="0" w:color="000000"/>
+              <w:right w:val="nil"/>
+            </w:tcBorders>
+            <w:tcMar>
+              <w:top w:w="0" w:type="dxa"/>
+              <w:left w:w="100" w:type="dxa"/>
+              <w:bottom w:w="0" w:type="dxa"/>
+              <w:right w:w="100" w:type="dxa"/>
+            </w:tcMar>
+          </w:tcPr>
+          <w:p>
+            <w:pPr>
+              <w:spacing w:before="0" w:after="0"/>
+              <w:jc w:val="left"/>
+              <w:rPr>
+                <w:rtl/>
+                <w:lang w:bidi="he"/>
+              </w:rPr>
+            </w:pPr>
+            <w:r>
+              <w:rPr>
+                <w:rFonts w:hint="cs"/>
+                <w:rtl/>
+                <w:lang w:bidi="he"/>
+              </w:rPr>
+              <w:t>2</w:t>
+            </w:r>
           </w:p>
         </w:tc>
       </w:tr>
@@ -5604,7 +6305,7 @@
 </file>
 
 <file path=word/endnotes.xml><?xml version="1.0" encoding="utf-8"?>
-<w:endnotes xmlns:wpc="http://schemas.microsoft.com/office/word/2010/wordprocessingCanvas" xmlns:cx="http://schemas.microsoft.com/office/drawing/2014/chartex" xmlns:mc="http://schemas.openxmlformats.org/markup-compatibility/2006" xmlns:o="urn:schemas-microsoft-com:office:office" xmlns:r="http://schemas.openxmlformats.org/officeDocument/2006/relationships" xmlns:m="http://schemas.openxmlformats.org/officeDocument/2006/math" xmlns:v="urn:schemas-microsoft-com:vml" xmlns:wp14="http://schemas.microsoft.com/office/word/2010/wordprocessingDrawing" xmlns:wp="http://schemas.openxmlformats.org/drawingml/2006/wordprocessingDrawing" xmlns:w10="urn:schemas-microsoft-com:office:word" xmlns:w="http://schemas.openxmlformats.org/wordprocessingml/2006/main" xmlns:w14="http://schemas.microsoft.com/office/word/2010/wordml" xmlns:w15="http://schemas.microsoft.com/office/word/2012/wordml" xmlns:w16se="http://schemas.microsoft.com/office/word/2015/wordml/symex" xmlns:wpg="http://schemas.microsoft.com/office/word/2010/wordprocessingGroup" xmlns:wpi="http://schemas.microsoft.com/office/word/2010/wordprocessingInk" xmlns:wne="http://schemas.microsoft.com/office/word/2006/wordml" xmlns:wps="http://schemas.microsoft.com/office/word/2010/wordprocessingShape" mc:Ignorable="w14 w15 w16se wp14">
+<w:endnotes xmlns:wpc="http://schemas.microsoft.com/office/word/2010/wordprocessingCanvas" xmlns:cx="http://schemas.microsoft.com/office/drawing/2014/chartex" xmlns:cx1="http://schemas.microsoft.com/office/drawing/2015/9/8/chartex" xmlns:cx2="http://schemas.microsoft.com/office/drawing/2015/10/21/chartex" xmlns:cx3="http://schemas.microsoft.com/office/drawing/2016/5/9/chartex" xmlns:cx4="http://schemas.microsoft.com/office/drawing/2016/5/10/chartex" xmlns:cx5="http://schemas.microsoft.com/office/drawing/2016/5/11/chartex" xmlns:cx6="http://schemas.microsoft.com/office/drawing/2016/5/12/chartex" xmlns:cx7="http://schemas.microsoft.com/office/drawing/2016/5/13/chartex" xmlns:cx8="http://schemas.microsoft.com/office/drawing/2016/5/14/chartex" xmlns:mc="http://schemas.openxmlformats.org/markup-compatibility/2006" xmlns:aink="http://schemas.microsoft.com/office/drawing/2016/ink" xmlns:am3d="http://schemas.microsoft.com/office/drawing/2017/model3d" xmlns:o="urn:schemas-microsoft-com:office:office" xmlns:oel="http://schemas.microsoft.com/office/2019/extlst" xmlns:r="http://schemas.openxmlformats.org/officeDocument/2006/relationships" xmlns:m="http://schemas.openxmlformats.org/officeDocument/2006/math" xmlns:v="urn:schemas-microsoft-com:vml" xmlns:wp14="http://schemas.microsoft.com/office/word/2010/wordprocessingDrawing" xmlns:wp="http://schemas.openxmlformats.org/drawingml/2006/wordprocessingDrawing" xmlns:w10="urn:schemas-microsoft-com:office:word" xmlns:w="http://schemas.openxmlformats.org/wordprocessingml/2006/main" xmlns:w14="http://schemas.microsoft.com/office/word/2010/wordml" xmlns:w15="http://schemas.microsoft.com/office/word/2012/wordml" xmlns:w16cex="http://schemas.microsoft.com/office/word/2018/wordml/cex" xmlns:w16cid="http://schemas.microsoft.com/office/word/2016/wordml/cid" xmlns:w16="http://schemas.microsoft.com/office/word/2018/wordml" xmlns:w16du="http://schemas.microsoft.com/office/word/2023/wordml/word16du" xmlns:w16sdtdh="http://schemas.microsoft.com/office/word/2020/wordml/sdtdatahash" xmlns:w16sdtfl="http://schemas.microsoft.com/office/word/2024/wordml/sdtformatlock" xmlns:w16se="http://schemas.microsoft.com/office/word/2015/wordml/symex" xmlns:wpg="http://schemas.microsoft.com/office/word/2010/wordprocessingGroup" xmlns:wpi="http://schemas.microsoft.com/office/word/2010/wordprocessingInk" xmlns:wne="http://schemas.microsoft.com/office/word/2006/wordml" xmlns:wps="http://schemas.microsoft.com/office/word/2010/wordprocessingShape" mc:Ignorable="w14 w15 w16se w16cid w16 w16cex w16sdtdh w16sdtfl w16du wp14">
   <w:endnote w:type="separator" w:id="-1">
     <w:p>
       <w:pPr>
@@ -5637,7 +6338,7 @@
 </file>
 
 <file path=word/footer1.xml><?xml version="1.0" encoding="utf-8"?>
-<w:ftr xmlns:wpc="http://schemas.microsoft.com/office/word/2010/wordprocessingCanvas" xmlns:cx="http://schemas.microsoft.com/office/drawing/2014/chartex" xmlns:mc="http://schemas.openxmlformats.org/markup-compatibility/2006" xmlns:o="urn:schemas-microsoft-com:office:office" xmlns:r="http://schemas.openxmlformats.org/officeDocument/2006/relationships" xmlns:m="http://schemas.openxmlformats.org/officeDocument/2006/math" xmlns:v="urn:schemas-microsoft-com:vml" xmlns:wp14="http://schemas.microsoft.com/office/word/2010/wordprocessingDrawing" xmlns:wp="http://schemas.openxmlformats.org/drawingml/2006/wordprocessingDrawing" xmlns:w10="urn:schemas-microsoft-com:office:word" xmlns:w="http://schemas.openxmlformats.org/wordprocessingml/2006/main" xmlns:w14="http://schemas.microsoft.com/office/word/2010/wordml" xmlns:w15="http://schemas.microsoft.com/office/word/2012/wordml" xmlns:w16se="http://schemas.microsoft.com/office/word/2015/wordml/symex" xmlns:wpg="http://schemas.microsoft.com/office/word/2010/wordprocessingGroup" xmlns:wpi="http://schemas.microsoft.com/office/word/2010/wordprocessingInk" xmlns:wne="http://schemas.microsoft.com/office/word/2006/wordml" xmlns:wps="http://schemas.microsoft.com/office/word/2010/wordprocessingShape" mc:Ignorable="w14 w15 w16se wp14">
+<w:ftr xmlns:wpc="http://schemas.microsoft.com/office/word/2010/wordprocessingCanvas" xmlns:cx="http://schemas.microsoft.com/office/drawing/2014/chartex" xmlns:cx1="http://schemas.microsoft.com/office/drawing/2015/9/8/chartex" xmlns:cx2="http://schemas.microsoft.com/office/drawing/2015/10/21/chartex" xmlns:cx3="http://schemas.microsoft.com/office/drawing/2016/5/9/chartex" xmlns:cx4="http://schemas.microsoft.com/office/drawing/2016/5/10/chartex" xmlns:cx5="http://schemas.microsoft.com/office/drawing/2016/5/11/chartex" xmlns:cx6="http://schemas.microsoft.com/office/drawing/2016/5/12/chartex" xmlns:cx7="http://schemas.microsoft.com/office/drawing/2016/5/13/chartex" xmlns:cx8="http://schemas.microsoft.com/office/drawing/2016/5/14/chartex" xmlns:mc="http://schemas.openxmlformats.org/markup-compatibility/2006" xmlns:aink="http://schemas.microsoft.com/office/drawing/2016/ink" xmlns:am3d="http://schemas.microsoft.com/office/drawing/2017/model3d" xmlns:o="urn:schemas-microsoft-com:office:office" xmlns:oel="http://schemas.microsoft.com/office/2019/extlst" xmlns:r="http://schemas.openxmlformats.org/officeDocument/2006/relationships" xmlns:m="http://schemas.openxmlformats.org/officeDocument/2006/math" xmlns:v="urn:schemas-microsoft-com:vml" xmlns:wp14="http://schemas.microsoft.com/office/word/2010/wordprocessingDrawing" xmlns:wp="http://schemas.openxmlformats.org/drawingml/2006/wordprocessingDrawing" xmlns:w10="urn:schemas-microsoft-com:office:word" xmlns:w="http://schemas.openxmlformats.org/wordprocessingml/2006/main" xmlns:w14="http://schemas.microsoft.com/office/word/2010/wordml" xmlns:w15="http://schemas.microsoft.com/office/word/2012/wordml" xmlns:w16cex="http://schemas.microsoft.com/office/word/2018/wordml/cex" xmlns:w16cid="http://schemas.microsoft.com/office/word/2016/wordml/cid" xmlns:w16="http://schemas.microsoft.com/office/word/2018/wordml" xmlns:w16du="http://schemas.microsoft.com/office/word/2023/wordml/word16du" xmlns:w16sdtdh="http://schemas.microsoft.com/office/word/2020/wordml/sdtdatahash" xmlns:w16sdtfl="http://schemas.microsoft.com/office/word/2024/wordml/sdtformatlock" xmlns:w16se="http://schemas.microsoft.com/office/word/2015/wordml/symex" xmlns:wpg="http://schemas.microsoft.com/office/word/2010/wordprocessingGroup" xmlns:wpi="http://schemas.microsoft.com/office/word/2010/wordprocessingInk" xmlns:wne="http://schemas.microsoft.com/office/word/2006/wordml" xmlns:wps="http://schemas.microsoft.com/office/word/2010/wordprocessingShape" mc:Ignorable="w14 w15 w16se w16cid w16 w16cex w16sdtdh w16sdtfl w16du wp14">
   <w:p>
     <w:pPr>
       <w:spacing w:after="0"/>
@@ -5712,7 +6413,7 @@
 </file>
 
 <file path=word/footnotes.xml><?xml version="1.0" encoding="utf-8"?>
-<w:footnotes xmlns:wpc="http://schemas.microsoft.com/office/word/2010/wordprocessingCanvas" xmlns:cx="http://schemas.microsoft.com/office/drawing/2014/chartex" xmlns:mc="http://schemas.openxmlformats.org/markup-compatibility/2006" xmlns:o="urn:schemas-microsoft-com:office:office" xmlns:r="http://schemas.openxmlformats.org/officeDocument/2006/relationships" xmlns:m="http://schemas.openxmlformats.org/officeDocument/2006/math" xmlns:v="urn:schemas-microsoft-com:vml" xmlns:wp14="http://schemas.microsoft.com/office/word/2010/wordprocessingDrawing" xmlns:wp="http://schemas.openxmlformats.org/drawingml/2006/wordprocessingDrawing" xmlns:w10="urn:schemas-microsoft-com:office:word" xmlns:w="http://schemas.openxmlformats.org/wordprocessingml/2006/main" xmlns:w14="http://schemas.microsoft.com/office/word/2010/wordml" xmlns:w15="http://schemas.microsoft.com/office/word/2012/wordml" xmlns:w16se="http://schemas.microsoft.com/office/word/2015/wordml/symex" xmlns:wpg="http://schemas.microsoft.com/office/word/2010/wordprocessingGroup" xmlns:wpi="http://schemas.microsoft.com/office/word/2010/wordprocessingInk" xmlns:wne="http://schemas.microsoft.com/office/word/2006/wordml" xmlns:wps="http://schemas.microsoft.com/office/word/2010/wordprocessingShape" mc:Ignorable="w14 w15 w16se wp14">
+<w:footnotes xmlns:wpc="http://schemas.microsoft.com/office/word/2010/wordprocessingCanvas" xmlns:cx="http://schemas.microsoft.com/office/drawing/2014/chartex" xmlns:cx1="http://schemas.microsoft.com/office/drawing/2015/9/8/chartex" xmlns:cx2="http://schemas.microsoft.com/office/drawing/2015/10/21/chartex" xmlns:cx3="http://schemas.microsoft.com/office/drawing/2016/5/9/chartex" xmlns:cx4="http://schemas.microsoft.com/office/drawing/2016/5/10/chartex" xmlns:cx5="http://schemas.microsoft.com/office/drawing/2016/5/11/chartex" xmlns:cx6="http://schemas.microsoft.com/office/drawing/2016/5/12/chartex" xmlns:cx7="http://schemas.microsoft.com/office/drawing/2016/5/13/chartex" xmlns:cx8="http://schemas.microsoft.com/office/drawing/2016/5/14/chartex" xmlns:mc="http://schemas.openxmlformats.org/markup-compatibility/2006" xmlns:aink="http://schemas.microsoft.com/office/drawing/2016/ink" xmlns:am3d="http://schemas.microsoft.com/office/drawing/2017/model3d" xmlns:o="urn:schemas-microsoft-com:office:office" xmlns:oel="http://schemas.microsoft.com/office/2019/extlst" xmlns:r="http://schemas.openxmlformats.org/officeDocument/2006/relationships" xmlns:m="http://schemas.openxmlformats.org/officeDocument/2006/math" xmlns:v="urn:schemas-microsoft-com:vml" xmlns:wp14="http://schemas.microsoft.com/office/word/2010/wordprocessingDrawing" xmlns:wp="http://schemas.openxmlformats.org/drawingml/2006/wordprocessingDrawing" xmlns:w10="urn:schemas-microsoft-com:office:word" xmlns:w="http://schemas.openxmlformats.org/wordprocessingml/2006/main" xmlns:w14="http://schemas.microsoft.com/office/word/2010/wordml" xmlns:w15="http://schemas.microsoft.com/office/word/2012/wordml" xmlns:w16cex="http://schemas.microsoft.com/office/word/2018/wordml/cex" xmlns:w16cid="http://schemas.microsoft.com/office/word/2016/wordml/cid" xmlns:w16="http://schemas.microsoft.com/office/word/2018/wordml" xmlns:w16du="http://schemas.microsoft.com/office/word/2023/wordml/word16du" xmlns:w16sdtdh="http://schemas.microsoft.com/office/word/2020/wordml/sdtdatahash" xmlns:w16sdtfl="http://schemas.microsoft.com/office/word/2024/wordml/sdtformatlock" xmlns:w16se="http://schemas.microsoft.com/office/word/2015/wordml/symex" xmlns:wpg="http://schemas.microsoft.com/office/word/2010/wordprocessingGroup" xmlns:wpi="http://schemas.microsoft.com/office/word/2010/wordprocessingInk" xmlns:wne="http://schemas.microsoft.com/office/word/2006/wordml" xmlns:wps="http://schemas.microsoft.com/office/word/2010/wordprocessingShape" mc:Ignorable="w14 w15 w16se w16cid w16 w16cex w16sdtdh w16sdtfl w16du wp14">
   <w:footnote w:type="separator" w:id="-1">
     <w:p>
       <w:pPr>
@@ -5745,7 +6446,7 @@
 </file>
 
 <file path=word/header1.xml><?xml version="1.0" encoding="utf-8"?>
-<w:hdr xmlns:wpc="http://schemas.microsoft.com/office/word/2010/wordprocessingCanvas" xmlns:cx="http://schemas.microsoft.com/office/drawing/2014/chartex" xmlns:mc="http://schemas.openxmlformats.org/markup-compatibility/2006" xmlns:o="urn:schemas-microsoft-com:office:office" xmlns:r="http://schemas.openxmlformats.org/officeDocument/2006/relationships" xmlns:m="http://schemas.openxmlformats.org/officeDocument/2006/math" xmlns:v="urn:schemas-microsoft-com:vml" xmlns:wp14="http://schemas.microsoft.com/office/word/2010/wordprocessingDrawing" xmlns:wp="http://schemas.openxmlformats.org/drawingml/2006/wordprocessingDrawing" xmlns:w10="urn:schemas-microsoft-com:office:word" xmlns:w="http://schemas.openxmlformats.org/wordprocessingml/2006/main" xmlns:w14="http://schemas.microsoft.com/office/word/2010/wordml" xmlns:w15="http://schemas.microsoft.com/office/word/2012/wordml" xmlns:w16se="http://schemas.microsoft.com/office/word/2015/wordml/symex" xmlns:wpg="http://schemas.microsoft.com/office/word/2010/wordprocessingGroup" xmlns:wpi="http://schemas.microsoft.com/office/word/2010/wordprocessingInk" xmlns:wne="http://schemas.microsoft.com/office/word/2006/wordml" xmlns:wps="http://schemas.microsoft.com/office/word/2010/wordprocessingShape" mc:Ignorable="w14 w15 w16se wp14">
+<w:hdr xmlns:wpc="http://schemas.microsoft.com/office/word/2010/wordprocessingCanvas" xmlns:cx="http://schemas.microsoft.com/office/drawing/2014/chartex" xmlns:cx1="http://schemas.microsoft.com/office/drawing/2015/9/8/chartex" xmlns:cx2="http://schemas.microsoft.com/office/drawing/2015/10/21/chartex" xmlns:cx3="http://schemas.microsoft.com/office/drawing/2016/5/9/chartex" xmlns:cx4="http://schemas.microsoft.com/office/drawing/2016/5/10/chartex" xmlns:cx5="http://schemas.microsoft.com/office/drawing/2016/5/11/chartex" xmlns:cx6="http://schemas.microsoft.com/office/drawing/2016/5/12/chartex" xmlns:cx7="http://schemas.microsoft.com/office/drawing/2016/5/13/chartex" xmlns:cx8="http://schemas.microsoft.com/office/drawing/2016/5/14/chartex" xmlns:mc="http://schemas.openxmlformats.org/markup-compatibility/2006" xmlns:aink="http://schemas.microsoft.com/office/drawing/2016/ink" xmlns:am3d="http://schemas.microsoft.com/office/drawing/2017/model3d" xmlns:o="urn:schemas-microsoft-com:office:office" xmlns:oel="http://schemas.microsoft.com/office/2019/extlst" xmlns:r="http://schemas.openxmlformats.org/officeDocument/2006/relationships" xmlns:m="http://schemas.openxmlformats.org/officeDocument/2006/math" xmlns:v="urn:schemas-microsoft-com:vml" xmlns:wp14="http://schemas.microsoft.com/office/word/2010/wordprocessingDrawing" xmlns:wp="http://schemas.openxmlformats.org/drawingml/2006/wordprocessingDrawing" xmlns:w10="urn:schemas-microsoft-com:office:word" xmlns:w="http://schemas.openxmlformats.org/wordprocessingml/2006/main" xmlns:w14="http://schemas.microsoft.com/office/word/2010/wordml" xmlns:w15="http://schemas.microsoft.com/office/word/2012/wordml" xmlns:w16cex="http://schemas.microsoft.com/office/word/2018/wordml/cex" xmlns:w16cid="http://schemas.microsoft.com/office/word/2016/wordml/cid" xmlns:w16="http://schemas.microsoft.com/office/word/2018/wordml" xmlns:w16du="http://schemas.microsoft.com/office/word/2023/wordml/word16du" xmlns:w16sdtdh="http://schemas.microsoft.com/office/word/2020/wordml/sdtdatahash" xmlns:w16sdtfl="http://schemas.microsoft.com/office/word/2024/wordml/sdtformatlock" xmlns:w16se="http://schemas.microsoft.com/office/word/2015/wordml/symex" xmlns:wpg="http://schemas.microsoft.com/office/word/2010/wordprocessingGroup" xmlns:wpi="http://schemas.microsoft.com/office/word/2010/wordprocessingInk" xmlns:wne="http://schemas.microsoft.com/office/word/2006/wordml" xmlns:wps="http://schemas.microsoft.com/office/word/2010/wordprocessingShape" mc:Ignorable="w14 w15 w16se w16cid w16 w16cex w16sdtdh w16sdtfl w16du wp14">
   <w:p>
     <w:pPr>
       <w:rPr>
@@ -5758,7 +6459,7 @@
 </file>
 
 <file path=word/numbering.xml><?xml version="1.0" encoding="utf-8"?>
-<w:numbering xmlns:wpc="http://schemas.microsoft.com/office/word/2010/wordprocessingCanvas" xmlns:cx="http://schemas.microsoft.com/office/drawing/2014/chartex" xmlns:mc="http://schemas.openxmlformats.org/markup-compatibility/2006" xmlns:o="urn:schemas-microsoft-com:office:office" xmlns:r="http://schemas.openxmlformats.org/officeDocument/2006/relationships" xmlns:m="http://schemas.openxmlformats.org/officeDocument/2006/math" xmlns:v="urn:schemas-microsoft-com:vml" xmlns:wp14="http://schemas.microsoft.com/office/word/2010/wordprocessingDrawing" xmlns:wp="http://schemas.openxmlformats.org/drawingml/2006/wordprocessingDrawing" xmlns:w10="urn:schemas-microsoft-com:office:word" xmlns:w="http://schemas.openxmlformats.org/wordprocessingml/2006/main" xmlns:w14="http://schemas.microsoft.com/office/word/2010/wordml" xmlns:w15="http://schemas.microsoft.com/office/word/2012/wordml" xmlns:w16se="http://schemas.microsoft.com/office/word/2015/wordml/symex" xmlns:wpg="http://schemas.microsoft.com/office/word/2010/wordprocessingGroup" xmlns:wpi="http://schemas.microsoft.com/office/word/2010/wordprocessingInk" xmlns:wne="http://schemas.microsoft.com/office/word/2006/wordml" xmlns:wps="http://schemas.microsoft.com/office/word/2010/wordprocessingShape" mc:Ignorable="w14 w15 w16se wp14">
+<w:numbering xmlns:wpc="http://schemas.microsoft.com/office/word/2010/wordprocessingCanvas" xmlns:cx="http://schemas.microsoft.com/office/drawing/2014/chartex" xmlns:cx1="http://schemas.microsoft.com/office/drawing/2015/9/8/chartex" xmlns:cx2="http://schemas.microsoft.com/office/drawing/2015/10/21/chartex" xmlns:cx3="http://schemas.microsoft.com/office/drawing/2016/5/9/chartex" xmlns:cx4="http://schemas.microsoft.com/office/drawing/2016/5/10/chartex" xmlns:cx5="http://schemas.microsoft.com/office/drawing/2016/5/11/chartex" xmlns:cx6="http://schemas.microsoft.com/office/drawing/2016/5/12/chartex" xmlns:cx7="http://schemas.microsoft.com/office/drawing/2016/5/13/chartex" xmlns:cx8="http://schemas.microsoft.com/office/drawing/2016/5/14/chartex" xmlns:mc="http://schemas.openxmlformats.org/markup-compatibility/2006" xmlns:aink="http://schemas.microsoft.com/office/drawing/2016/ink" xmlns:am3d="http://schemas.microsoft.com/office/drawing/2017/model3d" xmlns:o="urn:schemas-microsoft-com:office:office" xmlns:oel="http://schemas.microsoft.com/office/2019/extlst" xmlns:r="http://schemas.openxmlformats.org/officeDocument/2006/relationships" xmlns:m="http://schemas.openxmlformats.org/officeDocument/2006/math" xmlns:v="urn:schemas-microsoft-com:vml" xmlns:wp14="http://schemas.microsoft.com/office/word/2010/wordprocessingDrawing" xmlns:wp="http://schemas.openxmlformats.org/drawingml/2006/wordprocessingDrawing" xmlns:w10="urn:schemas-microsoft-com:office:word" xmlns:w="http://schemas.openxmlformats.org/wordprocessingml/2006/main" xmlns:w14="http://schemas.microsoft.com/office/word/2010/wordml" xmlns:w15="http://schemas.microsoft.com/office/word/2012/wordml" xmlns:w16cex="http://schemas.microsoft.com/office/word/2018/wordml/cex" xmlns:w16cid="http://schemas.microsoft.com/office/word/2016/wordml/cid" xmlns:w16="http://schemas.microsoft.com/office/word/2018/wordml" xmlns:w16du="http://schemas.microsoft.com/office/word/2023/wordml/word16du" xmlns:w16sdtdh="http://schemas.microsoft.com/office/word/2020/wordml/sdtdatahash" xmlns:w16sdtfl="http://schemas.microsoft.com/office/word/2024/wordml/sdtformatlock" xmlns:w16se="http://schemas.microsoft.com/office/word/2015/wordml/symex" xmlns:wpg="http://schemas.microsoft.com/office/word/2010/wordprocessingGroup" xmlns:wpi="http://schemas.microsoft.com/office/word/2010/wordprocessingInk" xmlns:wne="http://schemas.microsoft.com/office/word/2006/wordml" xmlns:wps="http://schemas.microsoft.com/office/word/2010/wordprocessingShape" mc:Ignorable="w14 w15 w16se w16cid w16 w16cex w16sdtdh w16sdtfl w16du wp14">
   <w:abstractNum w:abstractNumId="0" w15:restartNumberingAfterBreak="0">
     <w:nsid w:val="3C9021AF"/>
     <w:multiLevelType w:val="multilevel"/>
@@ -5988,17 +6689,17 @@
       </w:rPr>
     </w:lvl>
   </w:abstractNum>
-  <w:num w:numId="1">
+  <w:num w:numId="1" w16cid:durableId="2029679335">
     <w:abstractNumId w:val="0"/>
   </w:num>
-  <w:num w:numId="2">
+  <w:num w:numId="2" w16cid:durableId="549538198">
     <w:abstractNumId w:val="1"/>
   </w:num>
 </w:numbering>
 </file>
 
 <file path=word/styles.xml><?xml version="1.0" encoding="utf-8"?>
-<w:styles xmlns:mc="http://schemas.openxmlformats.org/markup-compatibility/2006" xmlns:r="http://schemas.openxmlformats.org/officeDocument/2006/relationships" xmlns:w="http://schemas.openxmlformats.org/wordprocessingml/2006/main" xmlns:w14="http://schemas.microsoft.com/office/word/2010/wordml" xmlns:w15="http://schemas.microsoft.com/office/word/2012/wordml" xmlns:w16se="http://schemas.microsoft.com/office/word/2015/wordml/symex" mc:Ignorable="w14 w15 w16se">
+<w:styles xmlns:mc="http://schemas.openxmlformats.org/markup-compatibility/2006" xmlns:r="http://schemas.openxmlformats.org/officeDocument/2006/relationships" xmlns:w="http://schemas.openxmlformats.org/wordprocessingml/2006/main" xmlns:w14="http://schemas.microsoft.com/office/word/2010/wordml" xmlns:w15="http://schemas.microsoft.com/office/word/2012/wordml" xmlns:w16cex="http://schemas.microsoft.com/office/word/2018/wordml/cex" xmlns:w16cid="http://schemas.microsoft.com/office/word/2016/wordml/cid" xmlns:w16="http://schemas.microsoft.com/office/word/2018/wordml" xmlns:w16du="http://schemas.microsoft.com/office/word/2023/wordml/word16du" xmlns:w16sdtdh="http://schemas.microsoft.com/office/word/2020/wordml/sdtdatahash" xmlns:w16sdtfl="http://schemas.microsoft.com/office/word/2024/wordml/sdtformatlock" xmlns:w16se="http://schemas.microsoft.com/office/word/2015/wordml/symex" mc:Ignorable="w14 w15 w16se w16cid w16 w16cex w16sdtdh w16sdtfl w16du">
   <w:docDefaults>
     <w:rPrDefault>
       <w:rPr>
@@ -6016,7 +6717,7 @@
       </w:pPr>
     </w:pPrDefault>
   </w:docDefaults>
-  <w:latentStyles w:defLockedState="0" w:defUIPriority="99" w:defSemiHidden="0" w:defUnhideWhenUsed="0" w:defQFormat="0" w:count="371">
+  <w:latentStyles w:defLockedState="0" w:defUIPriority="99" w:defSemiHidden="0" w:defUnhideWhenUsed="0" w:defQFormat="0" w:count="376">
     <w:lsdException w:name="Normal" w:uiPriority="0" w:qFormat="1"/>
     <w:lsdException w:name="heading 1" w:uiPriority="9" w:qFormat="1"/>
     <w:lsdException w:name="heading 2" w:semiHidden="1" w:uiPriority="9" w:unhideWhenUsed="1" w:qFormat="1"/>
@@ -6388,6 +7089,11 @@
     <w:lsdException w:name="List Table 5 Dark Accent 6" w:uiPriority="50"/>
     <w:lsdException w:name="List Table 6 Colorful Accent 6" w:uiPriority="51"/>
     <w:lsdException w:name="List Table 7 Colorful Accent 6" w:uiPriority="52"/>
+    <w:lsdException w:name="Mention" w:semiHidden="1" w:unhideWhenUsed="1"/>
+    <w:lsdException w:name="Smart Hyperlink" w:semiHidden="1" w:unhideWhenUsed="1"/>
+    <w:lsdException w:name="Hashtag" w:semiHidden="1" w:unhideWhenUsed="1"/>
+    <w:lsdException w:name="Unresolved Mention" w:semiHidden="1" w:unhideWhenUsed="1"/>
+    <w:lsdException w:name="Smart Link" w:semiHidden="1" w:unhideWhenUsed="1"/>
   </w:latentStyles>
   <w:style w:type="paragraph" w:default="1" w:styleId="a">
     <w:name w:val="Normal"/>
@@ -6516,7 +7222,6 @@
   <w:style w:type="character" w:default="1" w:styleId="a0">
     <w:name w:val="Default Paragraph Font"/>
     <w:uiPriority w:val="1"/>
-    <w:semiHidden/>
     <w:unhideWhenUsed/>
   </w:style>
   <w:style w:type="table" w:default="1" w:styleId="a1">

</xml_diff>